<commit_message>
Avance en actividad 1 y 4
</commit_message>
<xml_diff>
--- a/PRACTICAS/8/Práctica 8.docx
+++ b/PRACTICAS/8/Práctica 8.docx
@@ -860,18 +860,45 @@
           <w:numId w:val="1"/>
         </w:numPr>
         <w:jc w:val="both"/>
-      </w:pPr>
-      <w:r>
+        <w:rPr>
+          <w:b/>
+          <w:i/>
+          <w:sz w:val="24"/>
+        </w:rPr>
+      </w:pPr>
+      <w:r>
+        <w:rPr>
+          <w:b/>
+          <w:i/>
+          <w:sz w:val="24"/>
+        </w:rPr>
         <w:t>Experimentar al utilizar diferentes números dentro del condicional del “</w:t>
       </w:r>
       <w:proofErr w:type="spellStart"/>
       <w:r>
+        <w:rPr>
+          <w:b/>
+          <w:i/>
+          <w:sz w:val="24"/>
+        </w:rPr>
         <w:t>if</w:t>
       </w:r>
       <w:proofErr w:type="spellEnd"/>
       <w:r>
+        <w:rPr>
+          <w:b/>
+          <w:i/>
+          <w:sz w:val="24"/>
+        </w:rPr>
         <w:t>” (asegúrense de usar el 0 entre sus elecciones)</w:t>
       </w:r>
+    </w:p>
+    <w:p>
+      <w:pPr>
+        <w:jc w:val="both"/>
+      </w:pPr>
+      <w:bookmarkStart w:id="5" w:name="_GoBack"/>
+      <w:bookmarkEnd w:id="5"/>
     </w:p>
     <w:p>
       <w:pPr>
@@ -885,43 +912,19 @@
           <w:numId w:val="1"/>
         </w:numPr>
         <w:jc w:val="both"/>
-      </w:pPr>
-      <w:r>
+        <w:rPr>
+          <w:b/>
+          <w:i/>
+          <w:sz w:val="24"/>
+        </w:rPr>
+      </w:pPr>
+      <w:r>
+        <w:rPr>
+          <w:b/>
+          <w:i/>
+          <w:sz w:val="24"/>
+        </w:rPr>
         <w:t>Hacer un programa que lea un número e indique si es par o non.</w:t>
-      </w:r>
-    </w:p>
-    <w:p>
-      <w:pPr>
-        <w:jc w:val="both"/>
-        <w:rPr>
-          <w:lang w:val="en-US"/>
-        </w:rPr>
-      </w:pPr>
-      <w:r>
-        <w:rPr>
-          <w:lang w:val="en-US"/>
-        </w:rPr>
-        <w:t>#inclu</w:t>
-      </w:r>
-      <w:r>
-        <w:rPr>
-          <w:lang w:val="en-US"/>
-        </w:rPr>
-        <w:t>de &lt;</w:t>
-      </w:r>
-      <w:proofErr w:type="spellStart"/>
-      <w:r>
-        <w:rPr>
-          <w:lang w:val="en-US"/>
-        </w:rPr>
-        <w:t>studio.h</w:t>
-      </w:r>
-      <w:proofErr w:type="spellEnd"/>
-      <w:r>
-        <w:rPr>
-          <w:lang w:val="en-US"/>
-        </w:rPr>
-        <w:t>&gt;</w:t>
       </w:r>
     </w:p>
     <w:p>
@@ -1187,8 +1190,6 @@
       <w:pPr>
         <w:jc w:val="both"/>
       </w:pPr>
-      <w:bookmarkStart w:id="5" w:name="_GoBack"/>
-      <w:bookmarkEnd w:id="5"/>
       <w:r>
         <w:rPr>
           <w:noProof/>

</xml_diff>